<commit_message>
Complete from sid with doc
</commit_message>
<xml_diff>
--- a/data_files/Case Study Assignment.docx
+++ b/data_files/Case Study Assignment.docx
@@ -4,12 +4,13 @@
   <w:body>
     <w:p>
       <w:pPr>
+        <w:ind w:firstLine="720"/>
         <w:jc w:val="center"/>
         <w:rPr>
           <w:b/>
           <w:bCs/>
-          <w:sz w:val="32"/>
-          <w:szCs w:val="32"/>
+          <w:sz w:val="36"/>
+          <w:szCs w:val="36"/>
           <w:u w:val="single"/>
         </w:rPr>
       </w:pPr>
@@ -17,31 +18,136 @@
         <w:rPr>
           <w:b/>
           <w:bCs/>
-          <w:sz w:val="32"/>
-          <w:szCs w:val="32"/>
+          <w:sz w:val="36"/>
+          <w:szCs w:val="36"/>
           <w:u w:val="single"/>
         </w:rPr>
         <w:t>Case Study Assignment – Data Mining</w:t>
       </w:r>
+      <w:r>
+        <w:rPr>
+          <w:b/>
+          <w:bCs/>
+          <w:sz w:val="36"/>
+          <w:szCs w:val="36"/>
+          <w:u w:val="single"/>
+        </w:rPr>
+        <w:t xml:space="preserve"> – GR 30</w:t>
+      </w:r>
     </w:p>
     <w:p>
       <w:pPr>
         <w:pStyle w:val="Default"/>
-      </w:pPr>
-    </w:p>
-    <w:p>
-      <w:r>
-        <w:t xml:space="preserve"> A healthcare organization together with a couple of government hospitals in a city has collected information about the vitals that would reveal if the person might have a coronary heart disease in the next ten years or not. This study is useful in early identification of disease and have medical intervention if necessary. This would help not only in improving the health conditions but also the economy as it has been identified that health performance and economic performance are interlinked. </w:t>
-      </w:r>
-    </w:p>
-    <w:p>
-      <w:r>
-        <w:t xml:space="preserve">As a data scientist, you are required to construct a classification model based on the available data and evaluate its efficacy. Your activities should include - performing various activities pertaining to the data such as, preparing the dataset for analysis; checking for any correlations; creating a model; evaluating the performance of the classification model. Visualizations would be a value add. </w:t>
-      </w:r>
-    </w:p>
-    <w:p>
-      <w:r>
-        <w:t>Demonstrate Data Mining process with following activities:</w:t>
+        <w:jc w:val="center"/>
+        <w:rPr>
+          <w:b/>
+          <w:bCs/>
+          <w:sz w:val="38"/>
+          <w:szCs w:val="38"/>
+        </w:rPr>
+      </w:pPr>
+      <w:r>
+        <w:rPr>
+          <w:b/>
+          <w:bCs/>
+          <w:color w:val="C00000"/>
+          <w:sz w:val="38"/>
+          <w:szCs w:val="38"/>
+        </w:rPr>
+        <w:t>Solution</w:t>
+      </w:r>
+    </w:p>
+    <w:p>
+      <w:pPr>
+        <w:pStyle w:val="Default"/>
+        <w:jc w:val="both"/>
+        <w:rPr>
+          <w:sz w:val="28"/>
+          <w:szCs w:val="28"/>
+        </w:rPr>
+      </w:pPr>
+    </w:p>
+    <w:p>
+      <w:pPr>
+        <w:jc w:val="both"/>
+        <w:rPr>
+          <w:b/>
+          <w:bCs/>
+          <w:sz w:val="26"/>
+          <w:szCs w:val="26"/>
+        </w:rPr>
+      </w:pPr>
+      <w:r>
+        <w:rPr>
+          <w:b/>
+          <w:bCs/>
+          <w:sz w:val="26"/>
+          <w:szCs w:val="26"/>
+        </w:rPr>
+        <w:t>Problem statement</w:t>
+      </w:r>
+    </w:p>
+    <w:p>
+      <w:pPr>
+        <w:jc w:val="both"/>
+        <w:rPr>
+          <w:sz w:val="26"/>
+          <w:szCs w:val="26"/>
+        </w:rPr>
+      </w:pPr>
+      <w:bookmarkStart w:id="0" w:name="_GoBack"/>
+      <w:bookmarkEnd w:id="0"/>
+      <w:r>
+        <w:rPr>
+          <w:sz w:val="26"/>
+          <w:szCs w:val="26"/>
+        </w:rPr>
+        <w:t xml:space="preserve">To build a classification model from the data collected by a healthcare organization together with a couple of government hospitals about the vitals that would reveal if the person might have a coronary heart disease in the next ten years or not. This model will be helpful in early identification of </w:t>
+      </w:r>
+      <w:proofErr w:type="gramStart"/>
+      <w:r>
+        <w:rPr>
+          <w:sz w:val="26"/>
+          <w:szCs w:val="26"/>
+        </w:rPr>
+        <w:t>disease ,</w:t>
+      </w:r>
+      <w:proofErr w:type="gramEnd"/>
+      <w:r>
+        <w:rPr>
+          <w:sz w:val="26"/>
+          <w:szCs w:val="26"/>
+        </w:rPr>
+        <w:t xml:space="preserve"> improving the health conditions and the economy.</w:t>
+      </w:r>
+    </w:p>
+    <w:p>
+      <w:pPr>
+        <w:jc w:val="both"/>
+        <w:rPr>
+          <w:b/>
+          <w:bCs/>
+          <w:sz w:val="26"/>
+          <w:szCs w:val="26"/>
+        </w:rPr>
+      </w:pPr>
+      <w:r>
+        <w:rPr>
+          <w:b/>
+          <w:bCs/>
+          <w:sz w:val="26"/>
+          <w:szCs w:val="26"/>
+        </w:rPr>
+        <w:t>P</w:t>
+      </w:r>
+      <w:r>
+        <w:rPr>
+          <w:b/>
+          <w:bCs/>
+          <w:sz w:val="26"/>
+          <w:szCs w:val="26"/>
+        </w:rPr>
+        <w:t>erform exploratory data analysis</w:t>
       </w:r>
     </w:p>
     <w:p>
@@ -49,11 +155,20 @@
         <w:pStyle w:val="ListParagraph"/>
         <w:numPr>
           <w:ilvl w:val="0"/>
-          <w:numId w:val="1"/>
+          <w:numId w:val="3"/>
         </w:numPr>
-      </w:pPr>
-      <w:r>
-        <w:t>Problem statement</w:t>
+        <w:jc w:val="both"/>
+        <w:rPr>
+          <w:sz w:val="26"/>
+          <w:szCs w:val="26"/>
+        </w:rPr>
+      </w:pPr>
+      <w:r>
+        <w:rPr>
+          <w:sz w:val="26"/>
+          <w:szCs w:val="26"/>
+        </w:rPr>
+        <w:t>Getting to know about the number of samples and variables in the data</w:t>
       </w:r>
     </w:p>
     <w:p>
@@ -61,11 +176,27 @@
         <w:pStyle w:val="ListParagraph"/>
         <w:numPr>
           <w:ilvl w:val="0"/>
-          <w:numId w:val="1"/>
+          <w:numId w:val="3"/>
         </w:numPr>
-      </w:pPr>
-      <w:r>
-        <w:t>Perform exploratory data analysis</w:t>
+        <w:jc w:val="both"/>
+        <w:rPr>
+          <w:sz w:val="26"/>
+          <w:szCs w:val="26"/>
+        </w:rPr>
+      </w:pPr>
+      <w:r>
+        <w:rPr>
+          <w:sz w:val="26"/>
+          <w:szCs w:val="26"/>
+        </w:rPr>
+        <w:t xml:space="preserve">Checking first order statistics </w:t>
+      </w:r>
+      <w:r>
+        <w:rPr>
+          <w:sz w:val="26"/>
+          <w:szCs w:val="26"/>
+        </w:rPr>
+        <w:t>of the variables</w:t>
       </w:r>
     </w:p>
     <w:p>
@@ -73,25 +204,41 @@
         <w:pStyle w:val="ListParagraph"/>
         <w:numPr>
           <w:ilvl w:val="0"/>
-          <w:numId w:val="1"/>
+          <w:numId w:val="3"/>
         </w:numPr>
-      </w:pPr>
-      <w:bookmarkStart w:id="0" w:name="_GoBack"/>
-      <w:r>
-        <w:t>Preprocess the data</w:t>
-      </w:r>
-    </w:p>
-    <w:bookmarkEnd w:id="0"/>
+        <w:jc w:val="both"/>
+        <w:rPr>
+          <w:sz w:val="26"/>
+          <w:szCs w:val="26"/>
+        </w:rPr>
+      </w:pPr>
+      <w:r>
+        <w:rPr>
+          <w:sz w:val="26"/>
+          <w:szCs w:val="26"/>
+        </w:rPr>
+        <w:t>Data types of the variables – object/floats/int</w:t>
+      </w:r>
+    </w:p>
     <w:p>
       <w:pPr>
         <w:pStyle w:val="ListParagraph"/>
         <w:numPr>
           <w:ilvl w:val="0"/>
-          <w:numId w:val="1"/>
+          <w:numId w:val="3"/>
         </w:numPr>
-      </w:pPr>
-      <w:r>
-        <w:t xml:space="preserve">Select Training data, test data </w:t>
+        <w:jc w:val="both"/>
+        <w:rPr>
+          <w:sz w:val="26"/>
+          <w:szCs w:val="26"/>
+        </w:rPr>
+      </w:pPr>
+      <w:r>
+        <w:rPr>
+          <w:sz w:val="26"/>
+          <w:szCs w:val="26"/>
+        </w:rPr>
+        <w:t>Segregating data into discrete and continuous</w:t>
       </w:r>
     </w:p>
     <w:p>
@@ -99,11 +246,27 @@
         <w:pStyle w:val="ListParagraph"/>
         <w:numPr>
           <w:ilvl w:val="0"/>
-          <w:numId w:val="1"/>
+          <w:numId w:val="3"/>
         </w:numPr>
-      </w:pPr>
-      <w:r>
-        <w:t xml:space="preserve">Train the model </w:t>
+        <w:jc w:val="both"/>
+        <w:rPr>
+          <w:sz w:val="26"/>
+          <w:szCs w:val="26"/>
+        </w:rPr>
+      </w:pPr>
+      <w:r>
+        <w:rPr>
+          <w:sz w:val="26"/>
+          <w:szCs w:val="26"/>
+        </w:rPr>
+        <w:t>Checking the imbalance in the target variable</w:t>
+      </w:r>
+      <w:r>
+        <w:rPr>
+          <w:sz w:val="26"/>
+          <w:szCs w:val="26"/>
+        </w:rPr>
+        <w:t xml:space="preserve"> (0.32)</w:t>
       </w:r>
     </w:p>
     <w:p>
@@ -111,11 +274,56 @@
         <w:pStyle w:val="ListParagraph"/>
         <w:numPr>
           <w:ilvl w:val="0"/>
-          <w:numId w:val="1"/>
+          <w:numId w:val="3"/>
         </w:numPr>
-      </w:pPr>
-      <w:r>
-        <w:t>Test the model (Predictions and reporting)</w:t>
+        <w:jc w:val="both"/>
+        <w:rPr>
+          <w:sz w:val="26"/>
+          <w:szCs w:val="26"/>
+        </w:rPr>
+      </w:pPr>
+      <w:r>
+        <w:rPr>
+          <w:sz w:val="26"/>
+          <w:szCs w:val="26"/>
+        </w:rPr>
+        <w:t>Missing values identification</w:t>
+      </w:r>
+      <w:r>
+        <w:rPr>
+          <w:sz w:val="26"/>
+          <w:szCs w:val="26"/>
+        </w:rPr>
+        <w:t xml:space="preserve"> (only A2)</w:t>
+      </w:r>
+    </w:p>
+    <w:p>
+      <w:pPr>
+        <w:jc w:val="both"/>
+        <w:rPr>
+          <w:sz w:val="26"/>
+          <w:szCs w:val="26"/>
+        </w:rPr>
+      </w:pPr>
+      <w:proofErr w:type="spellStart"/>
+      <w:r>
+        <w:rPr>
+          <w:b/>
+          <w:bCs/>
+          <w:sz w:val="26"/>
+          <w:szCs w:val="26"/>
+        </w:rPr>
+        <w:t>Preprocess</w:t>
+      </w:r>
+      <w:proofErr w:type="spellEnd"/>
+      <w:r>
+        <w:rPr>
+          <w:b/>
+          <w:bCs/>
+          <w:sz w:val="26"/>
+          <w:szCs w:val="26"/>
+        </w:rPr>
+        <w:t xml:space="preserve"> the data</w:t>
       </w:r>
     </w:p>
     <w:p>
@@ -123,11 +331,34 @@
         <w:pStyle w:val="ListParagraph"/>
         <w:numPr>
           <w:ilvl w:val="0"/>
-          <w:numId w:val="1"/>
+          <w:numId w:val="4"/>
         </w:numPr>
-      </w:pPr>
-      <w:r>
-        <w:t>Evaluate the model performance</w:t>
+        <w:jc w:val="both"/>
+        <w:rPr>
+          <w:sz w:val="26"/>
+          <w:szCs w:val="26"/>
+        </w:rPr>
+      </w:pPr>
+      <w:r>
+        <w:rPr>
+          <w:sz w:val="26"/>
+          <w:szCs w:val="26"/>
+        </w:rPr>
+        <w:t>Miss</w:t>
+      </w:r>
+      <w:r>
+        <w:rPr>
+          <w:sz w:val="26"/>
+          <w:szCs w:val="26"/>
+        </w:rPr>
+        <w:t>ing value imputation</w:t>
+      </w:r>
+      <w:r>
+        <w:rPr>
+          <w:sz w:val="26"/>
+          <w:szCs w:val="26"/>
+        </w:rPr>
+        <w:t xml:space="preserve"> (Medians)</w:t>
       </w:r>
     </w:p>
     <w:p>
@@ -135,11 +366,27 @@
         <w:pStyle w:val="ListParagraph"/>
         <w:numPr>
           <w:ilvl w:val="0"/>
-          <w:numId w:val="1"/>
+          <w:numId w:val="4"/>
         </w:numPr>
-      </w:pPr>
-      <w:r>
-        <w:t>Suggest ways of improving the model</w:t>
+        <w:jc w:val="both"/>
+        <w:rPr>
+          <w:sz w:val="26"/>
+          <w:szCs w:val="26"/>
+        </w:rPr>
+      </w:pPr>
+      <w:r>
+        <w:rPr>
+          <w:sz w:val="26"/>
+          <w:szCs w:val="26"/>
+        </w:rPr>
+        <w:t>Outlier identification</w:t>
+      </w:r>
+      <w:r>
+        <w:rPr>
+          <w:sz w:val="26"/>
+          <w:szCs w:val="26"/>
+        </w:rPr>
+        <w:t xml:space="preserve"> (Boxplots)</w:t>
       </w:r>
     </w:p>
     <w:p>
@@ -147,11 +394,20 @@
         <w:pStyle w:val="ListParagraph"/>
         <w:numPr>
           <w:ilvl w:val="0"/>
-          <w:numId w:val="1"/>
+          <w:numId w:val="4"/>
         </w:numPr>
-      </w:pPr>
-      <w:r>
-        <w:t>Any interesting observations</w:t>
+        <w:jc w:val="both"/>
+        <w:rPr>
+          <w:sz w:val="26"/>
+          <w:szCs w:val="26"/>
+        </w:rPr>
+      </w:pPr>
+      <w:r>
+        <w:rPr>
+          <w:sz w:val="26"/>
+          <w:szCs w:val="26"/>
+        </w:rPr>
+        <w:t>Outlier removal</w:t>
       </w:r>
     </w:p>
     <w:p>
@@ -159,17 +415,36 @@
         <w:pStyle w:val="ListParagraph"/>
         <w:numPr>
           <w:ilvl w:val="0"/>
-          <w:numId w:val="1"/>
+          <w:numId w:val="4"/>
         </w:numPr>
-      </w:pPr>
-      <w:r>
-        <w:t xml:space="preserve">Challenges faced </w:t>
-      </w:r>
-      <w:r>
-        <w:t xml:space="preserve">and </w:t>
-      </w:r>
-      <w:r>
-        <w:t>how you mitigated the challenges</w:t>
+        <w:jc w:val="both"/>
+        <w:rPr>
+          <w:sz w:val="26"/>
+          <w:szCs w:val="26"/>
+        </w:rPr>
+      </w:pPr>
+      <w:r>
+        <w:rPr>
+          <w:sz w:val="26"/>
+          <w:szCs w:val="26"/>
+        </w:rPr>
+        <w:t xml:space="preserve">Removal of highly correlated features (&gt;0.9 </w:t>
+      </w:r>
+      <w:proofErr w:type="spellStart"/>
+      <w:r>
+        <w:rPr>
+          <w:sz w:val="26"/>
+          <w:szCs w:val="26"/>
+        </w:rPr>
+        <w:t>pearson’s</w:t>
+      </w:r>
+      <w:proofErr w:type="spellEnd"/>
+      <w:r>
+        <w:rPr>
+          <w:sz w:val="26"/>
+          <w:szCs w:val="26"/>
+        </w:rPr>
+        <w:t xml:space="preserve"> r)</w:t>
       </w:r>
     </w:p>
     <w:p>
@@ -177,16 +452,47 @@
         <w:pStyle w:val="ListParagraph"/>
         <w:numPr>
           <w:ilvl w:val="0"/>
-          <w:numId w:val="1"/>
+          <w:numId w:val="4"/>
         </w:numPr>
-      </w:pPr>
-      <w:r>
-        <w:t>Assumptions if any</w:t>
-      </w:r>
-    </w:p>
-    <w:p>
-      <w:r>
-        <w:t>Important Points to be considered</w:t>
+        <w:jc w:val="both"/>
+        <w:rPr>
+          <w:sz w:val="26"/>
+          <w:szCs w:val="26"/>
+        </w:rPr>
+      </w:pPr>
+      <w:r>
+        <w:rPr>
+          <w:sz w:val="26"/>
+          <w:szCs w:val="26"/>
+        </w:rPr>
+        <w:t>Normalization</w:t>
+      </w:r>
+      <w:r>
+        <w:rPr>
+          <w:sz w:val="26"/>
+          <w:szCs w:val="26"/>
+        </w:rPr>
+        <w:t xml:space="preserve"> (Standard scaler)</w:t>
+      </w:r>
+    </w:p>
+    <w:p>
+      <w:pPr>
+        <w:jc w:val="both"/>
+        <w:rPr>
+          <w:b/>
+          <w:bCs/>
+          <w:sz w:val="26"/>
+          <w:szCs w:val="26"/>
+        </w:rPr>
+      </w:pPr>
+      <w:r>
+        <w:rPr>
+          <w:b/>
+          <w:bCs/>
+          <w:sz w:val="26"/>
+          <w:szCs w:val="26"/>
+        </w:rPr>
+        <w:t xml:space="preserve">Select Training data, test data </w:t>
       </w:r>
     </w:p>
     <w:p>
@@ -194,11 +500,35 @@
         <w:pStyle w:val="ListParagraph"/>
         <w:numPr>
           <w:ilvl w:val="0"/>
-          <w:numId w:val="2"/>
+          <w:numId w:val="5"/>
         </w:numPr>
-      </w:pPr>
-      <w:r>
-        <w:t xml:space="preserve">Missing Data may be represented by either NAs, Blanks or values such as -999/-99 etc. Please check for various possibilities. </w:t>
+        <w:ind w:left="1080"/>
+        <w:jc w:val="both"/>
+        <w:rPr>
+          <w:sz w:val="26"/>
+          <w:szCs w:val="26"/>
+        </w:rPr>
+      </w:pPr>
+      <w:r>
+        <w:rPr>
+          <w:sz w:val="26"/>
+          <w:szCs w:val="26"/>
+        </w:rPr>
+        <w:t>A train test split of 80-20. Following is the shape of the data that is obtained</w:t>
+      </w:r>
+      <w:r>
+        <w:rPr>
+          <w:sz w:val="26"/>
+          <w:szCs w:val="26"/>
+        </w:rPr>
+        <w:t xml:space="preserve">. </w:t>
+      </w:r>
+      <w:r>
+        <w:rPr>
+          <w:sz w:val="24"/>
+          <w:szCs w:val="24"/>
+        </w:rPr>
+        <w:t>((27424, 24), (6857, 24))</w:t>
       </w:r>
     </w:p>
     <w:p>
@@ -206,55 +536,682 @@
         <w:pStyle w:val="ListParagraph"/>
         <w:numPr>
           <w:ilvl w:val="0"/>
-          <w:numId w:val="2"/>
+          <w:numId w:val="5"/>
         </w:numPr>
-      </w:pPr>
-      <w:r>
-        <w:t xml:space="preserve">Results can be varying from team to team. </w:t>
+        <w:ind w:left="1080"/>
+        <w:jc w:val="both"/>
+        <w:rPr>
+          <w:sz w:val="26"/>
+          <w:szCs w:val="26"/>
+        </w:rPr>
+      </w:pPr>
+      <w:r>
+        <w:rPr>
+          <w:sz w:val="26"/>
+          <w:szCs w:val="26"/>
+        </w:rPr>
+        <w:t>Random seed as 0 is taken to ensure reproducibility of split</w:t>
+      </w:r>
+    </w:p>
+    <w:p>
+      <w:pPr>
+        <w:jc w:val="both"/>
+        <w:rPr>
+          <w:b/>
+          <w:bCs/>
+          <w:sz w:val="26"/>
+          <w:szCs w:val="26"/>
+        </w:rPr>
+      </w:pPr>
+      <w:r>
+        <w:rPr>
+          <w:b/>
+          <w:bCs/>
+          <w:sz w:val="26"/>
+          <w:szCs w:val="26"/>
+        </w:rPr>
+        <w:t>Train the model</w:t>
+      </w:r>
+    </w:p>
+    <w:p>
+      <w:pPr>
+        <w:jc w:val="both"/>
+        <w:rPr>
+          <w:sz w:val="26"/>
+          <w:szCs w:val="26"/>
+        </w:rPr>
+      </w:pPr>
+      <w:r>
+        <w:rPr>
+          <w:sz w:val="26"/>
+          <w:szCs w:val="26"/>
+        </w:rPr>
+        <w:t xml:space="preserve">Using random forest </w:t>
+      </w:r>
+      <w:r>
+        <w:rPr>
+          <w:sz w:val="26"/>
+          <w:szCs w:val="26"/>
+        </w:rPr>
+        <w:t>as a classifier</w:t>
+      </w:r>
+      <w:r>
+        <w:rPr>
+          <w:sz w:val="26"/>
+          <w:szCs w:val="26"/>
+        </w:rPr>
+        <w:t xml:space="preserve"> to train on a dataset of </w:t>
+      </w:r>
+      <w:r>
+        <w:rPr>
+          <w:sz w:val="26"/>
+          <w:szCs w:val="26"/>
+        </w:rPr>
+        <w:t>shape</w:t>
+      </w:r>
+      <w:r>
+        <w:rPr>
+          <w:sz w:val="26"/>
+          <w:szCs w:val="26"/>
+        </w:rPr>
+        <w:t xml:space="preserve">: </w:t>
+      </w:r>
+      <w:r>
+        <w:rPr>
+          <w:sz w:val="26"/>
+          <w:szCs w:val="26"/>
+        </w:rPr>
+        <w:t>27,424 X 24</w:t>
+      </w:r>
+    </w:p>
+    <w:p>
+      <w:pPr>
+        <w:jc w:val="both"/>
+        <w:rPr>
+          <w:sz w:val="26"/>
+          <w:szCs w:val="26"/>
+        </w:rPr>
+      </w:pPr>
+      <w:r>
+        <w:rPr>
+          <w:b/>
+          <w:bCs/>
+          <w:sz w:val="26"/>
+          <w:szCs w:val="26"/>
+        </w:rPr>
+        <w:t>Test the model (Predictions and reporting)</w:t>
+      </w:r>
+    </w:p>
+    <w:p>
+      <w:pPr>
+        <w:jc w:val="both"/>
+        <w:rPr>
+          <w:sz w:val="26"/>
+          <w:szCs w:val="26"/>
+        </w:rPr>
+      </w:pPr>
+      <w:r>
+        <w:rPr>
+          <w:sz w:val="26"/>
+          <w:szCs w:val="26"/>
+        </w:rPr>
+        <w:t>Predicting on a test set of shape: 6,857 X 24</w:t>
+      </w:r>
+    </w:p>
+    <w:p>
+      <w:pPr>
+        <w:pStyle w:val="ListParagraph"/>
+        <w:ind w:left="1080"/>
+        <w:jc w:val="both"/>
+        <w:rPr>
+          <w:sz w:val="26"/>
+          <w:szCs w:val="26"/>
+        </w:rPr>
+      </w:pPr>
+    </w:p>
+    <w:p>
+      <w:pPr>
+        <w:pStyle w:val="ListParagraph"/>
+        <w:ind w:left="1080"/>
+        <w:jc w:val="both"/>
+        <w:rPr>
+          <w:sz w:val="26"/>
+          <w:szCs w:val="26"/>
+        </w:rPr>
+      </w:pPr>
+    </w:p>
+    <w:p>
+      <w:pPr>
+        <w:pStyle w:val="ListParagraph"/>
+        <w:ind w:left="1080"/>
+        <w:jc w:val="both"/>
+        <w:rPr>
+          <w:sz w:val="26"/>
+          <w:szCs w:val="26"/>
+        </w:rPr>
+      </w:pPr>
+    </w:p>
+    <w:p>
+      <w:pPr>
+        <w:jc w:val="both"/>
+        <w:rPr>
+          <w:b/>
+          <w:bCs/>
+          <w:sz w:val="26"/>
+          <w:szCs w:val="26"/>
+        </w:rPr>
+      </w:pPr>
+      <w:r>
+        <w:rPr>
+          <w:b/>
+          <w:bCs/>
+          <w:sz w:val="26"/>
+          <w:szCs w:val="26"/>
+        </w:rPr>
+        <w:lastRenderedPageBreak/>
+        <w:t>Evaluate the model performance</w:t>
+      </w:r>
+    </w:p>
+    <w:p>
+      <w:pPr>
+        <w:jc w:val="both"/>
+        <w:rPr>
+          <w:sz w:val="26"/>
+          <w:szCs w:val="26"/>
+        </w:rPr>
+      </w:pPr>
+      <w:r>
+        <w:rPr>
+          <w:sz w:val="26"/>
+          <w:szCs w:val="26"/>
+        </w:rPr>
+        <w:t>We have used the following metrics to evaluate the model performance</w:t>
+      </w:r>
+    </w:p>
+    <w:p>
+      <w:pPr>
+        <w:pStyle w:val="ListParagraph"/>
+        <w:numPr>
+          <w:ilvl w:val="0"/>
+          <w:numId w:val="8"/>
+        </w:numPr>
+        <w:jc w:val="both"/>
+        <w:rPr>
+          <w:sz w:val="26"/>
+          <w:szCs w:val="26"/>
+        </w:rPr>
+      </w:pPr>
+      <w:r>
+        <w:rPr>
+          <w:sz w:val="26"/>
+          <w:szCs w:val="26"/>
+        </w:rPr>
+        <w:t>Accuracy</w:t>
+      </w:r>
+      <w:r>
+        <w:rPr>
+          <w:sz w:val="26"/>
+          <w:szCs w:val="26"/>
+        </w:rPr>
+        <w:t xml:space="preserve"> i.e.</w:t>
+      </w:r>
+      <w:r>
+        <w:rPr>
+          <w:sz w:val="26"/>
+          <w:szCs w:val="26"/>
+        </w:rPr>
+        <w:t xml:space="preserve"> </w:t>
+      </w:r>
+      <w:r>
+        <w:rPr>
+          <w:sz w:val="26"/>
+          <w:szCs w:val="26"/>
+        </w:rPr>
+        <w:t>(TP+TN)/(TP+FP+TN+FN) of 89.38 percent</w:t>
+      </w:r>
+    </w:p>
+    <w:p>
+      <w:pPr>
+        <w:pStyle w:val="ListParagraph"/>
+        <w:numPr>
+          <w:ilvl w:val="0"/>
+          <w:numId w:val="8"/>
+        </w:numPr>
+        <w:jc w:val="both"/>
+        <w:rPr>
+          <w:sz w:val="26"/>
+          <w:szCs w:val="26"/>
+        </w:rPr>
+      </w:pPr>
+      <w:r>
+        <w:rPr>
+          <w:sz w:val="26"/>
+          <w:szCs w:val="26"/>
+        </w:rPr>
+        <w:t>Other metrics are Precision, Recall</w:t>
+      </w:r>
+      <w:r>
+        <w:rPr>
+          <w:sz w:val="26"/>
+          <w:szCs w:val="26"/>
+        </w:rPr>
+        <w:t xml:space="preserve"> and F-Score</w:t>
+      </w:r>
+    </w:p>
+    <w:p>
+      <w:pPr>
+        <w:pStyle w:val="HTMLPreformatted"/>
+        <w:shd w:val="clear" w:color="auto" w:fill="FFFFFF"/>
+        <w:wordWrap w:val="0"/>
+        <w:ind w:left="1800"/>
+        <w:textAlignment w:val="baseline"/>
+        <w:rPr>
+          <w:b/>
+          <w:bCs/>
+          <w:color w:val="0070C0"/>
+          <w:sz w:val="21"/>
+          <w:szCs w:val="21"/>
+        </w:rPr>
+      </w:pPr>
+      <w:r>
+        <w:rPr>
+          <w:color w:val="000000"/>
+          <w:sz w:val="21"/>
+          <w:szCs w:val="21"/>
+        </w:rPr>
+        <w:tab/>
+      </w:r>
+      <w:r>
+        <w:rPr>
+          <w:color w:val="000000"/>
+          <w:sz w:val="21"/>
+          <w:szCs w:val="21"/>
+        </w:rPr>
+        <w:tab/>
+        <w:t xml:space="preserve"> </w:t>
+      </w:r>
+      <w:r>
+        <w:rPr>
+          <w:b/>
+          <w:bCs/>
+          <w:color w:val="0070C0"/>
+          <w:sz w:val="21"/>
+          <w:szCs w:val="21"/>
+        </w:rPr>
+        <w:t xml:space="preserve">precision  </w:t>
+      </w:r>
+      <w:r>
+        <w:rPr>
+          <w:b/>
+          <w:bCs/>
+          <w:color w:val="0070C0"/>
+          <w:sz w:val="21"/>
+          <w:szCs w:val="21"/>
+        </w:rPr>
+        <w:t xml:space="preserve"> </w:t>
+      </w:r>
+      <w:r>
+        <w:rPr>
+          <w:b/>
+          <w:bCs/>
+          <w:color w:val="0070C0"/>
+          <w:sz w:val="21"/>
+          <w:szCs w:val="21"/>
+        </w:rPr>
+        <w:t xml:space="preserve">recall  </w:t>
+      </w:r>
+      <w:r>
+        <w:rPr>
+          <w:b/>
+          <w:bCs/>
+          <w:color w:val="0070C0"/>
+          <w:sz w:val="21"/>
+          <w:szCs w:val="21"/>
+        </w:rPr>
+        <w:t xml:space="preserve"> </w:t>
+      </w:r>
+      <w:r>
+        <w:rPr>
+          <w:b/>
+          <w:bCs/>
+          <w:color w:val="0070C0"/>
+          <w:sz w:val="21"/>
+          <w:szCs w:val="21"/>
+        </w:rPr>
+        <w:t>f1-score   support</w:t>
+      </w:r>
+    </w:p>
+    <w:p>
+      <w:pPr>
+        <w:pStyle w:val="HTMLPreformatted"/>
+        <w:shd w:val="clear" w:color="auto" w:fill="FFFFFF"/>
+        <w:wordWrap w:val="0"/>
+        <w:ind w:left="720"/>
+        <w:textAlignment w:val="baseline"/>
+        <w:rPr>
+          <w:b/>
+          <w:bCs/>
+          <w:color w:val="0070C0"/>
+          <w:sz w:val="21"/>
+          <w:szCs w:val="21"/>
+        </w:rPr>
+      </w:pPr>
+    </w:p>
+    <w:p>
+      <w:pPr>
+        <w:pStyle w:val="HTMLPreformatted"/>
+        <w:shd w:val="clear" w:color="auto" w:fill="FFFFFF"/>
+        <w:wordWrap w:val="0"/>
+        <w:ind w:left="1080"/>
+        <w:textAlignment w:val="baseline"/>
+        <w:rPr>
+          <w:b/>
+          <w:bCs/>
+          <w:color w:val="0070C0"/>
+          <w:sz w:val="21"/>
+          <w:szCs w:val="21"/>
+        </w:rPr>
+      </w:pPr>
+      <w:r>
+        <w:rPr>
+          <w:b/>
+          <w:bCs/>
+          <w:color w:val="0070C0"/>
+          <w:sz w:val="21"/>
+          <w:szCs w:val="21"/>
+        </w:rPr>
+        <w:t xml:space="preserve">         0       0.91      0.92      0.92      4544</w:t>
+      </w:r>
+    </w:p>
+    <w:p>
+      <w:pPr>
+        <w:pStyle w:val="HTMLPreformatted"/>
+        <w:shd w:val="clear" w:color="auto" w:fill="FFFFFF"/>
+        <w:wordWrap w:val="0"/>
+        <w:ind w:left="1080"/>
+        <w:textAlignment w:val="baseline"/>
+        <w:rPr>
+          <w:b/>
+          <w:bCs/>
+          <w:color w:val="0070C0"/>
+          <w:sz w:val="21"/>
+          <w:szCs w:val="21"/>
+        </w:rPr>
+      </w:pPr>
+      <w:r>
+        <w:rPr>
+          <w:b/>
+          <w:bCs/>
+          <w:color w:val="0070C0"/>
+          <w:sz w:val="21"/>
+          <w:szCs w:val="21"/>
+        </w:rPr>
+        <w:t xml:space="preserve">         1       0.84      0.83      0.84      2313</w:t>
+      </w:r>
+    </w:p>
+    <w:p>
+      <w:pPr>
+        <w:jc w:val="both"/>
+        <w:rPr>
+          <w:b/>
+          <w:bCs/>
+          <w:sz w:val="26"/>
+          <w:szCs w:val="26"/>
+        </w:rPr>
+      </w:pPr>
+    </w:p>
+    <w:p>
+      <w:pPr>
+        <w:jc w:val="both"/>
+        <w:rPr>
+          <w:b/>
+          <w:bCs/>
+          <w:sz w:val="26"/>
+          <w:szCs w:val="26"/>
+        </w:rPr>
+      </w:pPr>
+      <w:r>
+        <w:rPr>
+          <w:b/>
+          <w:bCs/>
+          <w:sz w:val="26"/>
+          <w:szCs w:val="26"/>
+        </w:rPr>
+        <w:t>Suggest ways of improving the model</w:t>
+      </w:r>
+    </w:p>
+    <w:p>
+      <w:pPr>
+        <w:jc w:val="both"/>
+        <w:rPr>
+          <w:sz w:val="26"/>
+          <w:szCs w:val="26"/>
+        </w:rPr>
+      </w:pPr>
+      <w:r>
+        <w:rPr>
+          <w:sz w:val="26"/>
+          <w:szCs w:val="26"/>
+        </w:rPr>
+        <w:t>An intuition about the attributes and their descriptions could help us to identify which attributes will have direct correlation with the target variable. We could also derive more features from the given variables if we know the descriptions about the provided variables.</w:t>
+      </w:r>
+    </w:p>
+    <w:p>
+      <w:pPr>
+        <w:jc w:val="both"/>
+        <w:rPr>
+          <w:b/>
+          <w:bCs/>
+          <w:sz w:val="26"/>
+          <w:szCs w:val="26"/>
+        </w:rPr>
+      </w:pPr>
+      <w:r>
+        <w:rPr>
+          <w:b/>
+          <w:bCs/>
+          <w:sz w:val="26"/>
+          <w:szCs w:val="26"/>
+        </w:rPr>
+        <w:t>Any interesting observations</w:t>
+      </w:r>
+    </w:p>
+    <w:p>
+      <w:pPr>
+        <w:pStyle w:val="ListParagraph"/>
+        <w:numPr>
+          <w:ilvl w:val="0"/>
+          <w:numId w:val="10"/>
+        </w:numPr>
+        <w:jc w:val="both"/>
+        <w:rPr>
+          <w:sz w:val="26"/>
+          <w:szCs w:val="26"/>
+          <w:lang w:val="en-IN"/>
+        </w:rPr>
+      </w:pPr>
+      <w:r>
+        <w:rPr>
+          <w:sz w:val="26"/>
+          <w:szCs w:val="26"/>
+          <w:lang w:val="en-IN"/>
+        </w:rPr>
+        <w:t>Only A2 has 5.08 percent of NAs in the data. Rest of the variables do not have missing values.</w:t>
+      </w:r>
+    </w:p>
+    <w:p>
+      <w:pPr>
+        <w:pStyle w:val="ListParagraph"/>
+        <w:numPr>
+          <w:ilvl w:val="0"/>
+          <w:numId w:val="10"/>
+        </w:numPr>
+        <w:jc w:val="both"/>
+        <w:rPr>
+          <w:sz w:val="26"/>
+          <w:szCs w:val="26"/>
+          <w:lang w:val="en-IN"/>
+        </w:rPr>
+      </w:pPr>
+      <w:r>
+        <w:rPr>
+          <w:sz w:val="26"/>
+          <w:szCs w:val="26"/>
+          <w:lang w:val="en-IN"/>
+        </w:rPr>
+        <w:t>6 variables were highly correlated.</w:t>
+      </w:r>
+    </w:p>
+    <w:p>
+      <w:pPr>
+        <w:pStyle w:val="ListParagraph"/>
+        <w:numPr>
+          <w:ilvl w:val="0"/>
+          <w:numId w:val="10"/>
+        </w:numPr>
+        <w:jc w:val="both"/>
+        <w:rPr>
+          <w:sz w:val="26"/>
+          <w:szCs w:val="26"/>
+          <w:lang w:val="en-IN"/>
+        </w:rPr>
+      </w:pPr>
+      <w:r>
+        <w:rPr>
+          <w:sz w:val="26"/>
+          <w:szCs w:val="26"/>
+          <w:lang w:val="en-IN"/>
+        </w:rPr>
+        <w:t xml:space="preserve">Outlier removal </w:t>
       </w:r>
       <w:proofErr w:type="gramStart"/>
       <w:r>
-        <w:t>But,</w:t>
+        <w:rPr>
+          <w:sz w:val="26"/>
+          <w:szCs w:val="26"/>
+          <w:lang w:val="en-IN"/>
+        </w:rPr>
+        <w:t>- ?</w:t>
       </w:r>
       <w:proofErr w:type="gramEnd"/>
-      <w:r>
-        <w:t xml:space="preserve"> you should be able to justify your result. </w:t>
-      </w:r>
-    </w:p>
-    <w:p/>
-    <w:p>
-      <w:pPr>
-        <w:rPr>
-          <w:b/>
-          <w:bCs/>
-          <w:sz w:val="30"/>
-          <w:szCs w:val="30"/>
-        </w:rPr>
-      </w:pPr>
-      <w:r>
-        <w:rPr>
-          <w:b/>
-          <w:bCs/>
-          <w:sz w:val="30"/>
-          <w:szCs w:val="30"/>
-        </w:rPr>
-        <w:t>Solution</w:t>
-      </w:r>
-    </w:p>
-    <w:p>
-      <w:r>
-        <w:t>Observations</w:t>
-      </w:r>
-    </w:p>
-    <w:p>
-      <w:r>
-        <w:t xml:space="preserve">Only A2 has 5.08 percent of </w:t>
-      </w:r>
-      <w:r>
-        <w:t>NAs</w:t>
-      </w:r>
-      <w:r>
-        <w:t xml:space="preserve"> in the data</w:t>
+    </w:p>
+    <w:p>
+      <w:pPr>
+        <w:jc w:val="both"/>
+        <w:rPr>
+          <w:b/>
+          <w:bCs/>
+          <w:sz w:val="26"/>
+          <w:szCs w:val="26"/>
+        </w:rPr>
+      </w:pPr>
+      <w:r>
+        <w:rPr>
+          <w:b/>
+          <w:bCs/>
+          <w:sz w:val="26"/>
+          <w:szCs w:val="26"/>
+        </w:rPr>
+        <w:t xml:space="preserve">Challenges faced </w:t>
+      </w:r>
+      <w:r>
+        <w:rPr>
+          <w:b/>
+          <w:bCs/>
+          <w:sz w:val="26"/>
+          <w:szCs w:val="26"/>
+        </w:rPr>
+        <w:t xml:space="preserve">and </w:t>
+      </w:r>
+      <w:r>
+        <w:rPr>
+          <w:b/>
+          <w:bCs/>
+          <w:sz w:val="26"/>
+          <w:szCs w:val="26"/>
+        </w:rPr>
+        <w:t>how you mitigated the challenges</w:t>
+      </w:r>
+    </w:p>
+    <w:p>
+      <w:pPr>
+        <w:jc w:val="both"/>
+        <w:rPr>
+          <w:sz w:val="26"/>
+          <w:szCs w:val="26"/>
+        </w:rPr>
+      </w:pPr>
+      <w:r>
+        <w:rPr>
+          <w:rFonts w:ascii="Helvetica" w:hAnsi="Helvetica" w:cs="Helvetica"/>
+          <w:color w:val="000000"/>
+          <w:sz w:val="21"/>
+          <w:szCs w:val="21"/>
+          <w:shd w:val="clear" w:color="auto" w:fill="FFFFFF"/>
+        </w:rPr>
+        <w:t>We found out that certain variables are highly correlated and are not improving the model performance by a significant amount. We removed those variables - ['A6', 'A7', 'A9', 'A10', 'A12', 'A16']</w:t>
+      </w:r>
+      <w:r>
+        <w:rPr>
+          <w:rFonts w:ascii="Helvetica" w:hAnsi="Helvetica" w:cs="Helvetica"/>
+          <w:color w:val="000000"/>
+          <w:sz w:val="21"/>
+          <w:szCs w:val="21"/>
+          <w:shd w:val="clear" w:color="auto" w:fill="FFFFFF"/>
+        </w:rPr>
+        <w:tab/>
+      </w:r>
+    </w:p>
+    <w:p>
+      <w:pPr>
+        <w:jc w:val="both"/>
+        <w:rPr>
+          <w:b/>
+          <w:bCs/>
+          <w:sz w:val="26"/>
+          <w:szCs w:val="26"/>
+        </w:rPr>
+      </w:pPr>
+      <w:r>
+        <w:rPr>
+          <w:b/>
+          <w:bCs/>
+          <w:sz w:val="26"/>
+          <w:szCs w:val="26"/>
+        </w:rPr>
+        <w:t>Assumptions if any</w:t>
+      </w:r>
+    </w:p>
+    <w:p>
+      <w:pPr>
+        <w:jc w:val="both"/>
+        <w:rPr>
+          <w:sz w:val="26"/>
+          <w:szCs w:val="26"/>
+        </w:rPr>
+      </w:pPr>
+      <w:r>
+        <w:rPr>
+          <w:sz w:val="26"/>
+          <w:szCs w:val="26"/>
+        </w:rPr>
+        <w:t xml:space="preserve">We have assumed that variables with less than 10 </w:t>
+      </w:r>
+      <w:proofErr w:type="gramStart"/>
+      <w:r>
+        <w:rPr>
+          <w:sz w:val="26"/>
+          <w:szCs w:val="26"/>
+        </w:rPr>
+        <w:t>cardinality</w:t>
+      </w:r>
+      <w:proofErr w:type="gramEnd"/>
+      <w:r>
+        <w:rPr>
+          <w:sz w:val="26"/>
+          <w:szCs w:val="26"/>
+        </w:rPr>
+        <w:t xml:space="preserve"> are discrete variables and above 10 are continuous variables</w:t>
       </w:r>
     </w:p>
     <w:sectPr>
@@ -270,6 +1227,350 @@
 <file path=word/numbering.xml><?xml version="1.0" encoding="utf-8"?>
 <w:numbering xmlns:wpc="http://schemas.microsoft.com/office/word/2010/wordprocessingCanvas" xmlns:cx="http://schemas.microsoft.com/office/drawing/2014/chartex" xmlns:cx1="http://schemas.microsoft.com/office/drawing/2015/9/8/chartex" xmlns:cx2="http://schemas.microsoft.com/office/drawing/2015/10/21/chartex" xmlns:cx3="http://schemas.microsoft.com/office/drawing/2016/5/9/chartex" xmlns:cx4="http://schemas.microsoft.com/office/drawing/2016/5/10/chartex" xmlns:cx5="http://schemas.microsoft.com/office/drawing/2016/5/11/chartex" xmlns:cx6="http://schemas.microsoft.com/office/drawing/2016/5/12/chartex" xmlns:cx7="http://schemas.microsoft.com/office/drawing/2016/5/13/chartex" xmlns:cx8="http://schemas.microsoft.com/office/drawing/2016/5/14/chartex" xmlns:mc="http://schemas.openxmlformats.org/markup-compatibility/2006" xmlns:aink="http://schemas.microsoft.com/office/drawing/2016/ink" xmlns:am3d="http://schemas.microsoft.com/office/drawing/2017/model3d" xmlns:o="urn:schemas-microsoft-com:office:office" xmlns:r="http://schemas.openxmlformats.org/officeDocument/2006/relationships" xmlns:m="http://schemas.openxmlformats.org/officeDocument/2006/math" xmlns:v="urn:schemas-microsoft-com:vml" xmlns:wp14="http://schemas.microsoft.com/office/word/2010/wordprocessingDrawing" xmlns:wp="http://schemas.openxmlformats.org/drawingml/2006/wordprocessingDrawing" xmlns:w10="urn:schemas-microsoft-com:office:word" xmlns:w="http://schemas.openxmlformats.org/wordprocessingml/2006/main" xmlns:w14="http://schemas.microsoft.com/office/word/2010/wordml" xmlns:w15="http://schemas.microsoft.com/office/word/2012/wordml" xmlns:w16cid="http://schemas.microsoft.com/office/word/2016/wordml/cid" xmlns:w16se="http://schemas.microsoft.com/office/word/2015/wordml/symex" xmlns:wpg="http://schemas.microsoft.com/office/word/2010/wordprocessingGroup" xmlns:wpi="http://schemas.microsoft.com/office/word/2010/wordprocessingInk" xmlns:wne="http://schemas.microsoft.com/office/word/2006/wordml" xmlns:wps="http://schemas.microsoft.com/office/word/2010/wordprocessingShape" mc:Ignorable="w14 w15 w16se w16cid wp14">
   <w:abstractNum w:abstractNumId="0" w15:restartNumberingAfterBreak="0">
+    <w:nsid w:val="0BD404BD"/>
+    <w:multiLevelType w:val="hybridMultilevel"/>
+    <w:tmpl w:val="1088A160"/>
+    <w:lvl w:ilvl="0" w:tplc="4009001B">
+      <w:start w:val="1"/>
+      <w:numFmt w:val="lowerRoman"/>
+      <w:lvlText w:val="%1."/>
+      <w:lvlJc w:val="right"/>
+      <w:pPr>
+        <w:ind w:left="1080" w:hanging="360"/>
+      </w:pPr>
+    </w:lvl>
+    <w:lvl w:ilvl="1" w:tplc="40090019" w:tentative="1">
+      <w:start w:val="1"/>
+      <w:numFmt w:val="lowerLetter"/>
+      <w:lvlText w:val="%2."/>
+      <w:lvlJc w:val="left"/>
+      <w:pPr>
+        <w:ind w:left="1800" w:hanging="360"/>
+      </w:pPr>
+    </w:lvl>
+    <w:lvl w:ilvl="2" w:tplc="4009001B" w:tentative="1">
+      <w:start w:val="1"/>
+      <w:numFmt w:val="lowerRoman"/>
+      <w:lvlText w:val="%3."/>
+      <w:lvlJc w:val="right"/>
+      <w:pPr>
+        <w:ind w:left="2520" w:hanging="180"/>
+      </w:pPr>
+    </w:lvl>
+    <w:lvl w:ilvl="3" w:tplc="4009000F" w:tentative="1">
+      <w:start w:val="1"/>
+      <w:numFmt w:val="decimal"/>
+      <w:lvlText w:val="%4."/>
+      <w:lvlJc w:val="left"/>
+      <w:pPr>
+        <w:ind w:left="3240" w:hanging="360"/>
+      </w:pPr>
+    </w:lvl>
+    <w:lvl w:ilvl="4" w:tplc="40090019" w:tentative="1">
+      <w:start w:val="1"/>
+      <w:numFmt w:val="lowerLetter"/>
+      <w:lvlText w:val="%5."/>
+      <w:lvlJc w:val="left"/>
+      <w:pPr>
+        <w:ind w:left="3960" w:hanging="360"/>
+      </w:pPr>
+    </w:lvl>
+    <w:lvl w:ilvl="5" w:tplc="4009001B" w:tentative="1">
+      <w:start w:val="1"/>
+      <w:numFmt w:val="lowerRoman"/>
+      <w:lvlText w:val="%6."/>
+      <w:lvlJc w:val="right"/>
+      <w:pPr>
+        <w:ind w:left="4680" w:hanging="180"/>
+      </w:pPr>
+    </w:lvl>
+    <w:lvl w:ilvl="6" w:tplc="4009000F" w:tentative="1">
+      <w:start w:val="1"/>
+      <w:numFmt w:val="decimal"/>
+      <w:lvlText w:val="%7."/>
+      <w:lvlJc w:val="left"/>
+      <w:pPr>
+        <w:ind w:left="5400" w:hanging="360"/>
+      </w:pPr>
+    </w:lvl>
+    <w:lvl w:ilvl="7" w:tplc="40090019" w:tentative="1">
+      <w:start w:val="1"/>
+      <w:numFmt w:val="lowerLetter"/>
+      <w:lvlText w:val="%8."/>
+      <w:lvlJc w:val="left"/>
+      <w:pPr>
+        <w:ind w:left="6120" w:hanging="360"/>
+      </w:pPr>
+    </w:lvl>
+    <w:lvl w:ilvl="8" w:tplc="4009001B" w:tentative="1">
+      <w:start w:val="1"/>
+      <w:numFmt w:val="lowerRoman"/>
+      <w:lvlText w:val="%9."/>
+      <w:lvlJc w:val="right"/>
+      <w:pPr>
+        <w:ind w:left="6840" w:hanging="180"/>
+      </w:pPr>
+    </w:lvl>
+  </w:abstractNum>
+  <w:abstractNum w:abstractNumId="1" w15:restartNumberingAfterBreak="0">
+    <w:nsid w:val="128C31E0"/>
+    <w:multiLevelType w:val="hybridMultilevel"/>
+    <w:tmpl w:val="3A682C92"/>
+    <w:lvl w:ilvl="0" w:tplc="4009001B">
+      <w:start w:val="1"/>
+      <w:numFmt w:val="lowerRoman"/>
+      <w:lvlText w:val="%1."/>
+      <w:lvlJc w:val="right"/>
+      <w:pPr>
+        <w:ind w:left="1080" w:hanging="360"/>
+      </w:pPr>
+    </w:lvl>
+    <w:lvl w:ilvl="1" w:tplc="40090019" w:tentative="1">
+      <w:start w:val="1"/>
+      <w:numFmt w:val="lowerLetter"/>
+      <w:lvlText w:val="%2."/>
+      <w:lvlJc w:val="left"/>
+      <w:pPr>
+        <w:ind w:left="1800" w:hanging="360"/>
+      </w:pPr>
+    </w:lvl>
+    <w:lvl w:ilvl="2" w:tplc="4009001B" w:tentative="1">
+      <w:start w:val="1"/>
+      <w:numFmt w:val="lowerRoman"/>
+      <w:lvlText w:val="%3."/>
+      <w:lvlJc w:val="right"/>
+      <w:pPr>
+        <w:ind w:left="2520" w:hanging="180"/>
+      </w:pPr>
+    </w:lvl>
+    <w:lvl w:ilvl="3" w:tplc="4009000F" w:tentative="1">
+      <w:start w:val="1"/>
+      <w:numFmt w:val="decimal"/>
+      <w:lvlText w:val="%4."/>
+      <w:lvlJc w:val="left"/>
+      <w:pPr>
+        <w:ind w:left="3240" w:hanging="360"/>
+      </w:pPr>
+    </w:lvl>
+    <w:lvl w:ilvl="4" w:tplc="40090019" w:tentative="1">
+      <w:start w:val="1"/>
+      <w:numFmt w:val="lowerLetter"/>
+      <w:lvlText w:val="%5."/>
+      <w:lvlJc w:val="left"/>
+      <w:pPr>
+        <w:ind w:left="3960" w:hanging="360"/>
+      </w:pPr>
+    </w:lvl>
+    <w:lvl w:ilvl="5" w:tplc="4009001B" w:tentative="1">
+      <w:start w:val="1"/>
+      <w:numFmt w:val="lowerRoman"/>
+      <w:lvlText w:val="%6."/>
+      <w:lvlJc w:val="right"/>
+      <w:pPr>
+        <w:ind w:left="4680" w:hanging="180"/>
+      </w:pPr>
+    </w:lvl>
+    <w:lvl w:ilvl="6" w:tplc="4009000F" w:tentative="1">
+      <w:start w:val="1"/>
+      <w:numFmt w:val="decimal"/>
+      <w:lvlText w:val="%7."/>
+      <w:lvlJc w:val="left"/>
+      <w:pPr>
+        <w:ind w:left="5400" w:hanging="360"/>
+      </w:pPr>
+    </w:lvl>
+    <w:lvl w:ilvl="7" w:tplc="40090019" w:tentative="1">
+      <w:start w:val="1"/>
+      <w:numFmt w:val="lowerLetter"/>
+      <w:lvlText w:val="%8."/>
+      <w:lvlJc w:val="left"/>
+      <w:pPr>
+        <w:ind w:left="6120" w:hanging="360"/>
+      </w:pPr>
+    </w:lvl>
+    <w:lvl w:ilvl="8" w:tplc="4009001B" w:tentative="1">
+      <w:start w:val="1"/>
+      <w:numFmt w:val="lowerRoman"/>
+      <w:lvlText w:val="%9."/>
+      <w:lvlJc w:val="right"/>
+      <w:pPr>
+        <w:ind w:left="6840" w:hanging="180"/>
+      </w:pPr>
+    </w:lvl>
+  </w:abstractNum>
+  <w:abstractNum w:abstractNumId="2" w15:restartNumberingAfterBreak="0">
+    <w:nsid w:val="165E3616"/>
+    <w:multiLevelType w:val="hybridMultilevel"/>
+    <w:tmpl w:val="391C606A"/>
+    <w:lvl w:ilvl="0" w:tplc="4009001B">
+      <w:start w:val="1"/>
+      <w:numFmt w:val="lowerRoman"/>
+      <w:lvlText w:val="%1."/>
+      <w:lvlJc w:val="right"/>
+      <w:pPr>
+        <w:ind w:left="1080" w:hanging="360"/>
+      </w:pPr>
+    </w:lvl>
+    <w:lvl w:ilvl="1" w:tplc="40090019" w:tentative="1">
+      <w:start w:val="1"/>
+      <w:numFmt w:val="lowerLetter"/>
+      <w:lvlText w:val="%2."/>
+      <w:lvlJc w:val="left"/>
+      <w:pPr>
+        <w:ind w:left="1800" w:hanging="360"/>
+      </w:pPr>
+    </w:lvl>
+    <w:lvl w:ilvl="2" w:tplc="4009001B" w:tentative="1">
+      <w:start w:val="1"/>
+      <w:numFmt w:val="lowerRoman"/>
+      <w:lvlText w:val="%3."/>
+      <w:lvlJc w:val="right"/>
+      <w:pPr>
+        <w:ind w:left="2520" w:hanging="180"/>
+      </w:pPr>
+    </w:lvl>
+    <w:lvl w:ilvl="3" w:tplc="4009000F" w:tentative="1">
+      <w:start w:val="1"/>
+      <w:numFmt w:val="decimal"/>
+      <w:lvlText w:val="%4."/>
+      <w:lvlJc w:val="left"/>
+      <w:pPr>
+        <w:ind w:left="3240" w:hanging="360"/>
+      </w:pPr>
+    </w:lvl>
+    <w:lvl w:ilvl="4" w:tplc="40090019" w:tentative="1">
+      <w:start w:val="1"/>
+      <w:numFmt w:val="lowerLetter"/>
+      <w:lvlText w:val="%5."/>
+      <w:lvlJc w:val="left"/>
+      <w:pPr>
+        <w:ind w:left="3960" w:hanging="360"/>
+      </w:pPr>
+    </w:lvl>
+    <w:lvl w:ilvl="5" w:tplc="4009001B" w:tentative="1">
+      <w:start w:val="1"/>
+      <w:numFmt w:val="lowerRoman"/>
+      <w:lvlText w:val="%6."/>
+      <w:lvlJc w:val="right"/>
+      <w:pPr>
+        <w:ind w:left="4680" w:hanging="180"/>
+      </w:pPr>
+    </w:lvl>
+    <w:lvl w:ilvl="6" w:tplc="4009000F" w:tentative="1">
+      <w:start w:val="1"/>
+      <w:numFmt w:val="decimal"/>
+      <w:lvlText w:val="%7."/>
+      <w:lvlJc w:val="left"/>
+      <w:pPr>
+        <w:ind w:left="5400" w:hanging="360"/>
+      </w:pPr>
+    </w:lvl>
+    <w:lvl w:ilvl="7" w:tplc="40090019" w:tentative="1">
+      <w:start w:val="1"/>
+      <w:numFmt w:val="lowerLetter"/>
+      <w:lvlText w:val="%8."/>
+      <w:lvlJc w:val="left"/>
+      <w:pPr>
+        <w:ind w:left="6120" w:hanging="360"/>
+      </w:pPr>
+    </w:lvl>
+    <w:lvl w:ilvl="8" w:tplc="4009001B" w:tentative="1">
+      <w:start w:val="1"/>
+      <w:numFmt w:val="lowerRoman"/>
+      <w:lvlText w:val="%9."/>
+      <w:lvlJc w:val="right"/>
+      <w:pPr>
+        <w:ind w:left="6840" w:hanging="180"/>
+      </w:pPr>
+    </w:lvl>
+  </w:abstractNum>
+  <w:abstractNum w:abstractNumId="3" w15:restartNumberingAfterBreak="0">
+    <w:nsid w:val="238E49C1"/>
+    <w:multiLevelType w:val="hybridMultilevel"/>
+    <w:tmpl w:val="5AAE29B8"/>
+    <w:lvl w:ilvl="0" w:tplc="4009001B">
+      <w:start w:val="1"/>
+      <w:numFmt w:val="lowerRoman"/>
+      <w:lvlText w:val="%1."/>
+      <w:lvlJc w:val="right"/>
+      <w:pPr>
+        <w:ind w:left="720" w:hanging="360"/>
+      </w:pPr>
+    </w:lvl>
+    <w:lvl w:ilvl="1" w:tplc="40090019">
+      <w:start w:val="1"/>
+      <w:numFmt w:val="lowerLetter"/>
+      <w:lvlText w:val="%2."/>
+      <w:lvlJc w:val="left"/>
+      <w:pPr>
+        <w:ind w:left="1440" w:hanging="360"/>
+      </w:pPr>
+    </w:lvl>
+    <w:lvl w:ilvl="2" w:tplc="4009001B" w:tentative="1">
+      <w:start w:val="1"/>
+      <w:numFmt w:val="lowerRoman"/>
+      <w:lvlText w:val="%3."/>
+      <w:lvlJc w:val="right"/>
+      <w:pPr>
+        <w:ind w:left="2160" w:hanging="180"/>
+      </w:pPr>
+    </w:lvl>
+    <w:lvl w:ilvl="3" w:tplc="4009000F" w:tentative="1">
+      <w:start w:val="1"/>
+      <w:numFmt w:val="decimal"/>
+      <w:lvlText w:val="%4."/>
+      <w:lvlJc w:val="left"/>
+      <w:pPr>
+        <w:ind w:left="2880" w:hanging="360"/>
+      </w:pPr>
+    </w:lvl>
+    <w:lvl w:ilvl="4" w:tplc="40090019" w:tentative="1">
+      <w:start w:val="1"/>
+      <w:numFmt w:val="lowerLetter"/>
+      <w:lvlText w:val="%5."/>
+      <w:lvlJc w:val="left"/>
+      <w:pPr>
+        <w:ind w:left="3600" w:hanging="360"/>
+      </w:pPr>
+    </w:lvl>
+    <w:lvl w:ilvl="5" w:tplc="4009001B" w:tentative="1">
+      <w:start w:val="1"/>
+      <w:numFmt w:val="lowerRoman"/>
+      <w:lvlText w:val="%6."/>
+      <w:lvlJc w:val="right"/>
+      <w:pPr>
+        <w:ind w:left="4320" w:hanging="180"/>
+      </w:pPr>
+    </w:lvl>
+    <w:lvl w:ilvl="6" w:tplc="4009000F" w:tentative="1">
+      <w:start w:val="1"/>
+      <w:numFmt w:val="decimal"/>
+      <w:lvlText w:val="%7."/>
+      <w:lvlJc w:val="left"/>
+      <w:pPr>
+        <w:ind w:left="5040" w:hanging="360"/>
+      </w:pPr>
+    </w:lvl>
+    <w:lvl w:ilvl="7" w:tplc="40090019" w:tentative="1">
+      <w:start w:val="1"/>
+      <w:numFmt w:val="lowerLetter"/>
+      <w:lvlText w:val="%8."/>
+      <w:lvlJc w:val="left"/>
+      <w:pPr>
+        <w:ind w:left="5760" w:hanging="360"/>
+      </w:pPr>
+    </w:lvl>
+    <w:lvl w:ilvl="8" w:tplc="4009001B" w:tentative="1">
+      <w:start w:val="1"/>
+      <w:numFmt w:val="lowerRoman"/>
+      <w:lvlText w:val="%9."/>
+      <w:lvlJc w:val="right"/>
+      <w:pPr>
+        <w:ind w:left="6480" w:hanging="180"/>
+      </w:pPr>
+    </w:lvl>
+  </w:abstractNum>
+  <w:abstractNum w:abstractNumId="4" w15:restartNumberingAfterBreak="0">
     <w:nsid w:val="25FF5690"/>
     <w:multiLevelType w:val="hybridMultilevel"/>
     <w:tmpl w:val="1A6AA64A"/>
@@ -382,7 +1683,7 @@
       </w:rPr>
     </w:lvl>
   </w:abstractNum>
-  <w:abstractNum w:abstractNumId="1" w15:restartNumberingAfterBreak="0">
+  <w:abstractNum w:abstractNumId="5" w15:restartNumberingAfterBreak="0">
     <w:nsid w:val="2D6F2BE4"/>
     <w:multiLevelType w:val="hybridMultilevel"/>
     <w:tmpl w:val="2F7CF490"/>
@@ -495,11 +1796,557 @@
       </w:rPr>
     </w:lvl>
   </w:abstractNum>
+  <w:abstractNum w:abstractNumId="6" w15:restartNumberingAfterBreak="0">
+    <w:nsid w:val="31111C7F"/>
+    <w:multiLevelType w:val="hybridMultilevel"/>
+    <w:tmpl w:val="5B9E1924"/>
+    <w:lvl w:ilvl="0" w:tplc="4009001B">
+      <w:start w:val="1"/>
+      <w:numFmt w:val="lowerRoman"/>
+      <w:lvlText w:val="%1."/>
+      <w:lvlJc w:val="right"/>
+      <w:pPr>
+        <w:ind w:left="1080" w:hanging="360"/>
+      </w:pPr>
+    </w:lvl>
+    <w:lvl w:ilvl="1" w:tplc="40090019" w:tentative="1">
+      <w:start w:val="1"/>
+      <w:numFmt w:val="lowerLetter"/>
+      <w:lvlText w:val="%2."/>
+      <w:lvlJc w:val="left"/>
+      <w:pPr>
+        <w:ind w:left="1800" w:hanging="360"/>
+      </w:pPr>
+    </w:lvl>
+    <w:lvl w:ilvl="2" w:tplc="4009001B" w:tentative="1">
+      <w:start w:val="1"/>
+      <w:numFmt w:val="lowerRoman"/>
+      <w:lvlText w:val="%3."/>
+      <w:lvlJc w:val="right"/>
+      <w:pPr>
+        <w:ind w:left="2520" w:hanging="180"/>
+      </w:pPr>
+    </w:lvl>
+    <w:lvl w:ilvl="3" w:tplc="4009000F" w:tentative="1">
+      <w:start w:val="1"/>
+      <w:numFmt w:val="decimal"/>
+      <w:lvlText w:val="%4."/>
+      <w:lvlJc w:val="left"/>
+      <w:pPr>
+        <w:ind w:left="3240" w:hanging="360"/>
+      </w:pPr>
+    </w:lvl>
+    <w:lvl w:ilvl="4" w:tplc="40090019" w:tentative="1">
+      <w:start w:val="1"/>
+      <w:numFmt w:val="lowerLetter"/>
+      <w:lvlText w:val="%5."/>
+      <w:lvlJc w:val="left"/>
+      <w:pPr>
+        <w:ind w:left="3960" w:hanging="360"/>
+      </w:pPr>
+    </w:lvl>
+    <w:lvl w:ilvl="5" w:tplc="4009001B" w:tentative="1">
+      <w:start w:val="1"/>
+      <w:numFmt w:val="lowerRoman"/>
+      <w:lvlText w:val="%6."/>
+      <w:lvlJc w:val="right"/>
+      <w:pPr>
+        <w:ind w:left="4680" w:hanging="180"/>
+      </w:pPr>
+    </w:lvl>
+    <w:lvl w:ilvl="6" w:tplc="4009000F" w:tentative="1">
+      <w:start w:val="1"/>
+      <w:numFmt w:val="decimal"/>
+      <w:lvlText w:val="%7."/>
+      <w:lvlJc w:val="left"/>
+      <w:pPr>
+        <w:ind w:left="5400" w:hanging="360"/>
+      </w:pPr>
+    </w:lvl>
+    <w:lvl w:ilvl="7" w:tplc="40090019" w:tentative="1">
+      <w:start w:val="1"/>
+      <w:numFmt w:val="lowerLetter"/>
+      <w:lvlText w:val="%8."/>
+      <w:lvlJc w:val="left"/>
+      <w:pPr>
+        <w:ind w:left="6120" w:hanging="360"/>
+      </w:pPr>
+    </w:lvl>
+    <w:lvl w:ilvl="8" w:tplc="4009001B" w:tentative="1">
+      <w:start w:val="1"/>
+      <w:numFmt w:val="lowerRoman"/>
+      <w:lvlText w:val="%9."/>
+      <w:lvlJc w:val="right"/>
+      <w:pPr>
+        <w:ind w:left="6840" w:hanging="180"/>
+      </w:pPr>
+    </w:lvl>
+  </w:abstractNum>
+  <w:abstractNum w:abstractNumId="7" w15:restartNumberingAfterBreak="0">
+    <w:nsid w:val="4C1D463A"/>
+    <w:multiLevelType w:val="hybridMultilevel"/>
+    <w:tmpl w:val="A894DC18"/>
+    <w:lvl w:ilvl="0" w:tplc="4009001B">
+      <w:start w:val="1"/>
+      <w:numFmt w:val="lowerRoman"/>
+      <w:lvlText w:val="%1."/>
+      <w:lvlJc w:val="right"/>
+      <w:pPr>
+        <w:ind w:left="1080" w:hanging="360"/>
+      </w:pPr>
+    </w:lvl>
+    <w:lvl w:ilvl="1" w:tplc="40090019" w:tentative="1">
+      <w:start w:val="1"/>
+      <w:numFmt w:val="lowerLetter"/>
+      <w:lvlText w:val="%2."/>
+      <w:lvlJc w:val="left"/>
+      <w:pPr>
+        <w:ind w:left="1800" w:hanging="360"/>
+      </w:pPr>
+    </w:lvl>
+    <w:lvl w:ilvl="2" w:tplc="4009001B" w:tentative="1">
+      <w:start w:val="1"/>
+      <w:numFmt w:val="lowerRoman"/>
+      <w:lvlText w:val="%3."/>
+      <w:lvlJc w:val="right"/>
+      <w:pPr>
+        <w:ind w:left="2520" w:hanging="180"/>
+      </w:pPr>
+    </w:lvl>
+    <w:lvl w:ilvl="3" w:tplc="4009000F" w:tentative="1">
+      <w:start w:val="1"/>
+      <w:numFmt w:val="decimal"/>
+      <w:lvlText w:val="%4."/>
+      <w:lvlJc w:val="left"/>
+      <w:pPr>
+        <w:ind w:left="3240" w:hanging="360"/>
+      </w:pPr>
+    </w:lvl>
+    <w:lvl w:ilvl="4" w:tplc="40090019" w:tentative="1">
+      <w:start w:val="1"/>
+      <w:numFmt w:val="lowerLetter"/>
+      <w:lvlText w:val="%5."/>
+      <w:lvlJc w:val="left"/>
+      <w:pPr>
+        <w:ind w:left="3960" w:hanging="360"/>
+      </w:pPr>
+    </w:lvl>
+    <w:lvl w:ilvl="5" w:tplc="4009001B" w:tentative="1">
+      <w:start w:val="1"/>
+      <w:numFmt w:val="lowerRoman"/>
+      <w:lvlText w:val="%6."/>
+      <w:lvlJc w:val="right"/>
+      <w:pPr>
+        <w:ind w:left="4680" w:hanging="180"/>
+      </w:pPr>
+    </w:lvl>
+    <w:lvl w:ilvl="6" w:tplc="4009000F" w:tentative="1">
+      <w:start w:val="1"/>
+      <w:numFmt w:val="decimal"/>
+      <w:lvlText w:val="%7."/>
+      <w:lvlJc w:val="left"/>
+      <w:pPr>
+        <w:ind w:left="5400" w:hanging="360"/>
+      </w:pPr>
+    </w:lvl>
+    <w:lvl w:ilvl="7" w:tplc="40090019" w:tentative="1">
+      <w:start w:val="1"/>
+      <w:numFmt w:val="lowerLetter"/>
+      <w:lvlText w:val="%8."/>
+      <w:lvlJc w:val="left"/>
+      <w:pPr>
+        <w:ind w:left="6120" w:hanging="360"/>
+      </w:pPr>
+    </w:lvl>
+    <w:lvl w:ilvl="8" w:tplc="4009001B" w:tentative="1">
+      <w:start w:val="1"/>
+      <w:numFmt w:val="lowerRoman"/>
+      <w:lvlText w:val="%9."/>
+      <w:lvlJc w:val="right"/>
+      <w:pPr>
+        <w:ind w:left="6840" w:hanging="180"/>
+      </w:pPr>
+    </w:lvl>
+  </w:abstractNum>
+  <w:abstractNum w:abstractNumId="8" w15:restartNumberingAfterBreak="0">
+    <w:nsid w:val="5A5C514D"/>
+    <w:multiLevelType w:val="hybridMultilevel"/>
+    <w:tmpl w:val="0DD60B4A"/>
+    <w:lvl w:ilvl="0" w:tplc="4009001B">
+      <w:start w:val="1"/>
+      <w:numFmt w:val="lowerRoman"/>
+      <w:lvlText w:val="%1."/>
+      <w:lvlJc w:val="right"/>
+      <w:pPr>
+        <w:ind w:left="1080" w:hanging="360"/>
+      </w:pPr>
+    </w:lvl>
+    <w:lvl w:ilvl="1" w:tplc="40090019" w:tentative="1">
+      <w:start w:val="1"/>
+      <w:numFmt w:val="lowerLetter"/>
+      <w:lvlText w:val="%2."/>
+      <w:lvlJc w:val="left"/>
+      <w:pPr>
+        <w:ind w:left="1800" w:hanging="360"/>
+      </w:pPr>
+    </w:lvl>
+    <w:lvl w:ilvl="2" w:tplc="4009001B" w:tentative="1">
+      <w:start w:val="1"/>
+      <w:numFmt w:val="lowerRoman"/>
+      <w:lvlText w:val="%3."/>
+      <w:lvlJc w:val="right"/>
+      <w:pPr>
+        <w:ind w:left="2520" w:hanging="180"/>
+      </w:pPr>
+    </w:lvl>
+    <w:lvl w:ilvl="3" w:tplc="4009000F" w:tentative="1">
+      <w:start w:val="1"/>
+      <w:numFmt w:val="decimal"/>
+      <w:lvlText w:val="%4."/>
+      <w:lvlJc w:val="left"/>
+      <w:pPr>
+        <w:ind w:left="3240" w:hanging="360"/>
+      </w:pPr>
+    </w:lvl>
+    <w:lvl w:ilvl="4" w:tplc="40090019" w:tentative="1">
+      <w:start w:val="1"/>
+      <w:numFmt w:val="lowerLetter"/>
+      <w:lvlText w:val="%5."/>
+      <w:lvlJc w:val="left"/>
+      <w:pPr>
+        <w:ind w:left="3960" w:hanging="360"/>
+      </w:pPr>
+    </w:lvl>
+    <w:lvl w:ilvl="5" w:tplc="4009001B" w:tentative="1">
+      <w:start w:val="1"/>
+      <w:numFmt w:val="lowerRoman"/>
+      <w:lvlText w:val="%6."/>
+      <w:lvlJc w:val="right"/>
+      <w:pPr>
+        <w:ind w:left="4680" w:hanging="180"/>
+      </w:pPr>
+    </w:lvl>
+    <w:lvl w:ilvl="6" w:tplc="4009000F" w:tentative="1">
+      <w:start w:val="1"/>
+      <w:numFmt w:val="decimal"/>
+      <w:lvlText w:val="%7."/>
+      <w:lvlJc w:val="left"/>
+      <w:pPr>
+        <w:ind w:left="5400" w:hanging="360"/>
+      </w:pPr>
+    </w:lvl>
+    <w:lvl w:ilvl="7" w:tplc="40090019" w:tentative="1">
+      <w:start w:val="1"/>
+      <w:numFmt w:val="lowerLetter"/>
+      <w:lvlText w:val="%8."/>
+      <w:lvlJc w:val="left"/>
+      <w:pPr>
+        <w:ind w:left="6120" w:hanging="360"/>
+      </w:pPr>
+    </w:lvl>
+    <w:lvl w:ilvl="8" w:tplc="4009001B" w:tentative="1">
+      <w:start w:val="1"/>
+      <w:numFmt w:val="lowerRoman"/>
+      <w:lvlText w:val="%9."/>
+      <w:lvlJc w:val="right"/>
+      <w:pPr>
+        <w:ind w:left="6840" w:hanging="180"/>
+      </w:pPr>
+    </w:lvl>
+  </w:abstractNum>
+  <w:abstractNum w:abstractNumId="9" w15:restartNumberingAfterBreak="0">
+    <w:nsid w:val="5C4B6CE8"/>
+    <w:multiLevelType w:val="hybridMultilevel"/>
+    <w:tmpl w:val="0DD60B4A"/>
+    <w:lvl w:ilvl="0" w:tplc="4009001B">
+      <w:start w:val="1"/>
+      <w:numFmt w:val="lowerRoman"/>
+      <w:lvlText w:val="%1."/>
+      <w:lvlJc w:val="right"/>
+      <w:pPr>
+        <w:ind w:left="1080" w:hanging="360"/>
+      </w:pPr>
+    </w:lvl>
+    <w:lvl w:ilvl="1" w:tplc="40090019" w:tentative="1">
+      <w:start w:val="1"/>
+      <w:numFmt w:val="lowerLetter"/>
+      <w:lvlText w:val="%2."/>
+      <w:lvlJc w:val="left"/>
+      <w:pPr>
+        <w:ind w:left="1800" w:hanging="360"/>
+      </w:pPr>
+    </w:lvl>
+    <w:lvl w:ilvl="2" w:tplc="4009001B" w:tentative="1">
+      <w:start w:val="1"/>
+      <w:numFmt w:val="lowerRoman"/>
+      <w:lvlText w:val="%3."/>
+      <w:lvlJc w:val="right"/>
+      <w:pPr>
+        <w:ind w:left="2520" w:hanging="180"/>
+      </w:pPr>
+    </w:lvl>
+    <w:lvl w:ilvl="3" w:tplc="4009000F" w:tentative="1">
+      <w:start w:val="1"/>
+      <w:numFmt w:val="decimal"/>
+      <w:lvlText w:val="%4."/>
+      <w:lvlJc w:val="left"/>
+      <w:pPr>
+        <w:ind w:left="3240" w:hanging="360"/>
+      </w:pPr>
+    </w:lvl>
+    <w:lvl w:ilvl="4" w:tplc="40090019" w:tentative="1">
+      <w:start w:val="1"/>
+      <w:numFmt w:val="lowerLetter"/>
+      <w:lvlText w:val="%5."/>
+      <w:lvlJc w:val="left"/>
+      <w:pPr>
+        <w:ind w:left="3960" w:hanging="360"/>
+      </w:pPr>
+    </w:lvl>
+    <w:lvl w:ilvl="5" w:tplc="4009001B" w:tentative="1">
+      <w:start w:val="1"/>
+      <w:numFmt w:val="lowerRoman"/>
+      <w:lvlText w:val="%6."/>
+      <w:lvlJc w:val="right"/>
+      <w:pPr>
+        <w:ind w:left="4680" w:hanging="180"/>
+      </w:pPr>
+    </w:lvl>
+    <w:lvl w:ilvl="6" w:tplc="4009000F" w:tentative="1">
+      <w:start w:val="1"/>
+      <w:numFmt w:val="decimal"/>
+      <w:lvlText w:val="%7."/>
+      <w:lvlJc w:val="left"/>
+      <w:pPr>
+        <w:ind w:left="5400" w:hanging="360"/>
+      </w:pPr>
+    </w:lvl>
+    <w:lvl w:ilvl="7" w:tplc="40090019" w:tentative="1">
+      <w:start w:val="1"/>
+      <w:numFmt w:val="lowerLetter"/>
+      <w:lvlText w:val="%8."/>
+      <w:lvlJc w:val="left"/>
+      <w:pPr>
+        <w:ind w:left="6120" w:hanging="360"/>
+      </w:pPr>
+    </w:lvl>
+    <w:lvl w:ilvl="8" w:tplc="4009001B" w:tentative="1">
+      <w:start w:val="1"/>
+      <w:numFmt w:val="lowerRoman"/>
+      <w:lvlText w:val="%9."/>
+      <w:lvlJc w:val="right"/>
+      <w:pPr>
+        <w:ind w:left="6840" w:hanging="180"/>
+      </w:pPr>
+    </w:lvl>
+  </w:abstractNum>
+  <w:abstractNum w:abstractNumId="10" w15:restartNumberingAfterBreak="0">
+    <w:nsid w:val="683C25B9"/>
+    <w:multiLevelType w:val="hybridMultilevel"/>
+    <w:tmpl w:val="D3305006"/>
+    <w:lvl w:ilvl="0" w:tplc="4009001B">
+      <w:start w:val="1"/>
+      <w:numFmt w:val="lowerRoman"/>
+      <w:lvlText w:val="%1."/>
+      <w:lvlJc w:val="right"/>
+      <w:pPr>
+        <w:ind w:left="1080" w:hanging="360"/>
+      </w:pPr>
+    </w:lvl>
+    <w:lvl w:ilvl="1" w:tplc="40090019" w:tentative="1">
+      <w:start w:val="1"/>
+      <w:numFmt w:val="lowerLetter"/>
+      <w:lvlText w:val="%2."/>
+      <w:lvlJc w:val="left"/>
+      <w:pPr>
+        <w:ind w:left="1800" w:hanging="360"/>
+      </w:pPr>
+    </w:lvl>
+    <w:lvl w:ilvl="2" w:tplc="4009001B" w:tentative="1">
+      <w:start w:val="1"/>
+      <w:numFmt w:val="lowerRoman"/>
+      <w:lvlText w:val="%3."/>
+      <w:lvlJc w:val="right"/>
+      <w:pPr>
+        <w:ind w:left="2520" w:hanging="180"/>
+      </w:pPr>
+    </w:lvl>
+    <w:lvl w:ilvl="3" w:tplc="4009000F" w:tentative="1">
+      <w:start w:val="1"/>
+      <w:numFmt w:val="decimal"/>
+      <w:lvlText w:val="%4."/>
+      <w:lvlJc w:val="left"/>
+      <w:pPr>
+        <w:ind w:left="3240" w:hanging="360"/>
+      </w:pPr>
+    </w:lvl>
+    <w:lvl w:ilvl="4" w:tplc="40090019" w:tentative="1">
+      <w:start w:val="1"/>
+      <w:numFmt w:val="lowerLetter"/>
+      <w:lvlText w:val="%5."/>
+      <w:lvlJc w:val="left"/>
+      <w:pPr>
+        <w:ind w:left="3960" w:hanging="360"/>
+      </w:pPr>
+    </w:lvl>
+    <w:lvl w:ilvl="5" w:tplc="4009001B" w:tentative="1">
+      <w:start w:val="1"/>
+      <w:numFmt w:val="lowerRoman"/>
+      <w:lvlText w:val="%6."/>
+      <w:lvlJc w:val="right"/>
+      <w:pPr>
+        <w:ind w:left="4680" w:hanging="180"/>
+      </w:pPr>
+    </w:lvl>
+    <w:lvl w:ilvl="6" w:tplc="4009000F" w:tentative="1">
+      <w:start w:val="1"/>
+      <w:numFmt w:val="decimal"/>
+      <w:lvlText w:val="%7."/>
+      <w:lvlJc w:val="left"/>
+      <w:pPr>
+        <w:ind w:left="5400" w:hanging="360"/>
+      </w:pPr>
+    </w:lvl>
+    <w:lvl w:ilvl="7" w:tplc="40090019" w:tentative="1">
+      <w:start w:val="1"/>
+      <w:numFmt w:val="lowerLetter"/>
+      <w:lvlText w:val="%8."/>
+      <w:lvlJc w:val="left"/>
+      <w:pPr>
+        <w:ind w:left="6120" w:hanging="360"/>
+      </w:pPr>
+    </w:lvl>
+    <w:lvl w:ilvl="8" w:tplc="4009001B" w:tentative="1">
+      <w:start w:val="1"/>
+      <w:numFmt w:val="lowerRoman"/>
+      <w:lvlText w:val="%9."/>
+      <w:lvlJc w:val="right"/>
+      <w:pPr>
+        <w:ind w:left="6840" w:hanging="180"/>
+      </w:pPr>
+    </w:lvl>
+  </w:abstractNum>
+  <w:abstractNum w:abstractNumId="11" w15:restartNumberingAfterBreak="0">
+    <w:nsid w:val="6AFB790D"/>
+    <w:multiLevelType w:val="hybridMultilevel"/>
+    <w:tmpl w:val="5B9E1924"/>
+    <w:lvl w:ilvl="0" w:tplc="4009001B">
+      <w:start w:val="1"/>
+      <w:numFmt w:val="lowerRoman"/>
+      <w:lvlText w:val="%1."/>
+      <w:lvlJc w:val="right"/>
+      <w:pPr>
+        <w:ind w:left="1080" w:hanging="360"/>
+      </w:pPr>
+    </w:lvl>
+    <w:lvl w:ilvl="1" w:tplc="40090019">
+      <w:start w:val="1"/>
+      <w:numFmt w:val="lowerLetter"/>
+      <w:lvlText w:val="%2."/>
+      <w:lvlJc w:val="left"/>
+      <w:pPr>
+        <w:ind w:left="1800" w:hanging="360"/>
+      </w:pPr>
+    </w:lvl>
+    <w:lvl w:ilvl="2" w:tplc="4009001B" w:tentative="1">
+      <w:start w:val="1"/>
+      <w:numFmt w:val="lowerRoman"/>
+      <w:lvlText w:val="%3."/>
+      <w:lvlJc w:val="right"/>
+      <w:pPr>
+        <w:ind w:left="2520" w:hanging="180"/>
+      </w:pPr>
+    </w:lvl>
+    <w:lvl w:ilvl="3" w:tplc="4009000F" w:tentative="1">
+      <w:start w:val="1"/>
+      <w:numFmt w:val="decimal"/>
+      <w:lvlText w:val="%4."/>
+      <w:lvlJc w:val="left"/>
+      <w:pPr>
+        <w:ind w:left="3240" w:hanging="360"/>
+      </w:pPr>
+    </w:lvl>
+    <w:lvl w:ilvl="4" w:tplc="40090019" w:tentative="1">
+      <w:start w:val="1"/>
+      <w:numFmt w:val="lowerLetter"/>
+      <w:lvlText w:val="%5."/>
+      <w:lvlJc w:val="left"/>
+      <w:pPr>
+        <w:ind w:left="3960" w:hanging="360"/>
+      </w:pPr>
+    </w:lvl>
+    <w:lvl w:ilvl="5" w:tplc="4009001B" w:tentative="1">
+      <w:start w:val="1"/>
+      <w:numFmt w:val="lowerRoman"/>
+      <w:lvlText w:val="%6."/>
+      <w:lvlJc w:val="right"/>
+      <w:pPr>
+        <w:ind w:left="4680" w:hanging="180"/>
+      </w:pPr>
+    </w:lvl>
+    <w:lvl w:ilvl="6" w:tplc="4009000F" w:tentative="1">
+      <w:start w:val="1"/>
+      <w:numFmt w:val="decimal"/>
+      <w:lvlText w:val="%7."/>
+      <w:lvlJc w:val="left"/>
+      <w:pPr>
+        <w:ind w:left="5400" w:hanging="360"/>
+      </w:pPr>
+    </w:lvl>
+    <w:lvl w:ilvl="7" w:tplc="40090019" w:tentative="1">
+      <w:start w:val="1"/>
+      <w:numFmt w:val="lowerLetter"/>
+      <w:lvlText w:val="%8."/>
+      <w:lvlJc w:val="left"/>
+      <w:pPr>
+        <w:ind w:left="6120" w:hanging="360"/>
+      </w:pPr>
+    </w:lvl>
+    <w:lvl w:ilvl="8" w:tplc="4009001B" w:tentative="1">
+      <w:start w:val="1"/>
+      <w:numFmt w:val="lowerRoman"/>
+      <w:lvlText w:val="%9."/>
+      <w:lvlJc w:val="right"/>
+      <w:pPr>
+        <w:ind w:left="6840" w:hanging="180"/>
+      </w:pPr>
+    </w:lvl>
+  </w:abstractNum>
   <w:num w:numId="1">
+    <w:abstractNumId w:val="5"/>
+  </w:num>
+  <w:num w:numId="2">
+    <w:abstractNumId w:val="4"/>
+  </w:num>
+  <w:num w:numId="3">
     <w:abstractNumId w:val="1"/>
   </w:num>
-  <w:num w:numId="2">
+  <w:num w:numId="4">
+    <w:abstractNumId w:val="7"/>
+  </w:num>
+  <w:num w:numId="5">
+    <w:abstractNumId w:val="3"/>
+  </w:num>
+  <w:num w:numId="6">
+    <w:abstractNumId w:val="9"/>
+  </w:num>
+  <w:num w:numId="7">
+    <w:abstractNumId w:val="6"/>
+  </w:num>
+  <w:num w:numId="8">
+    <w:abstractNumId w:val="11"/>
+  </w:num>
+  <w:num w:numId="9">
+    <w:abstractNumId w:val="8"/>
+  </w:num>
+  <w:num w:numId="10">
     <w:abstractNumId w:val="0"/>
+  </w:num>
+  <w:num w:numId="11">
+    <w:abstractNumId w:val="10"/>
+  </w:num>
+  <w:num w:numId="12">
+    <w:abstractNumId w:val="2"/>
   </w:num>
 </w:numbering>
 </file>
@@ -961,6 +2808,56 @@
       <w:lang w:val="en-US"/>
     </w:rPr>
   </w:style>
+  <w:style w:type="paragraph" w:styleId="HTMLPreformatted">
+    <w:name w:val="HTML Preformatted"/>
+    <w:basedOn w:val="Normal"/>
+    <w:link w:val="HTMLPreformattedChar"/>
+    <w:uiPriority w:val="99"/>
+    <w:semiHidden/>
+    <w:unhideWhenUsed/>
+    <w:rsid w:val="006E6E0C"/>
+    <w:pPr>
+      <w:tabs>
+        <w:tab w:val="left" w:pos="916"/>
+        <w:tab w:val="left" w:pos="1832"/>
+        <w:tab w:val="left" w:pos="2748"/>
+        <w:tab w:val="left" w:pos="3664"/>
+        <w:tab w:val="left" w:pos="4580"/>
+        <w:tab w:val="left" w:pos="5496"/>
+        <w:tab w:val="left" w:pos="6412"/>
+        <w:tab w:val="left" w:pos="7328"/>
+        <w:tab w:val="left" w:pos="8244"/>
+        <w:tab w:val="left" w:pos="9160"/>
+        <w:tab w:val="left" w:pos="10076"/>
+        <w:tab w:val="left" w:pos="10992"/>
+        <w:tab w:val="left" w:pos="11908"/>
+        <w:tab w:val="left" w:pos="12824"/>
+        <w:tab w:val="left" w:pos="13740"/>
+        <w:tab w:val="left" w:pos="14656"/>
+      </w:tabs>
+      <w:spacing w:after="0" w:line="240" w:lineRule="auto"/>
+    </w:pPr>
+    <w:rPr>
+      <w:rFonts w:ascii="Courier New" w:eastAsia="Times New Roman" w:hAnsi="Courier New" w:cs="Courier New"/>
+      <w:sz w:val="20"/>
+      <w:szCs w:val="20"/>
+      <w:lang w:eastAsia="en-IN"/>
+    </w:rPr>
+  </w:style>
+  <w:style w:type="character" w:customStyle="1" w:styleId="HTMLPreformattedChar">
+    <w:name w:val="HTML Preformatted Char"/>
+    <w:basedOn w:val="DefaultParagraphFont"/>
+    <w:link w:val="HTMLPreformatted"/>
+    <w:uiPriority w:val="99"/>
+    <w:semiHidden/>
+    <w:rsid w:val="006E6E0C"/>
+    <w:rPr>
+      <w:rFonts w:ascii="Courier New" w:eastAsia="Times New Roman" w:hAnsi="Courier New" w:cs="Courier New"/>
+      <w:sz w:val="20"/>
+      <w:szCs w:val="20"/>
+      <w:lang w:eastAsia="en-IN"/>
+    </w:rPr>
+  </w:style>
 </w:styles>
 </file>
 

</xml_diff>